<commit_message>
Adding Max ISO results
</commit_message>
<xml_diff>
--- a/BaseCode/save/Results.docx
+++ b/BaseCode/save/Results.docx
@@ -154,28 +154,24 @@
             <w:pPr>
               <w:jc w:val="center"/>
             </w:pPr>
-            <w:proofErr w:type="spellStart"/>
             <w:r>
               <w:t>mIoU</w:t>
             </w:r>
-            <w:proofErr w:type="spellEnd"/>
-          </w:p>
-        </w:tc>
-        <w:tc>
-          <w:tcPr>
-            <w:tcW w:w="882" w:type="dxa"/>
-            <w:shd w:val="clear" w:color="auto" w:fill="B7D4EF" w:themeFill="text2" w:themeFillTint="33"/>
-            <w:vAlign w:val="center"/>
-          </w:tcPr>
-          <w:p>
-            <w:pPr>
-              <w:jc w:val="center"/>
-            </w:pPr>
-            <w:proofErr w:type="spellStart"/>
+          </w:p>
+        </w:tc>
+        <w:tc>
+          <w:tcPr>
+            <w:tcW w:w="882" w:type="dxa"/>
+            <w:shd w:val="clear" w:color="auto" w:fill="B7D4EF" w:themeFill="text2" w:themeFillTint="33"/>
+            <w:vAlign w:val="center"/>
+          </w:tcPr>
+          <w:p>
+            <w:pPr>
+              <w:jc w:val="center"/>
+            </w:pPr>
             <w:r>
               <w:t>AuPRC</w:t>
             </w:r>
-            <w:proofErr w:type="spellEnd"/>
           </w:p>
         </w:tc>
         <w:tc>
@@ -203,11 +199,9 @@
             <w:pPr>
               <w:jc w:val="center"/>
             </w:pPr>
-            <w:proofErr w:type="spellStart"/>
             <w:r>
               <w:t>AuPRC</w:t>
             </w:r>
-            <w:proofErr w:type="spellEnd"/>
           </w:p>
         </w:tc>
         <w:tc>
@@ -235,11 +229,9 @@
             <w:pPr>
               <w:jc w:val="center"/>
             </w:pPr>
-            <w:proofErr w:type="spellStart"/>
             <w:r>
               <w:t>AuPRC</w:t>
             </w:r>
-            <w:proofErr w:type="spellEnd"/>
           </w:p>
         </w:tc>
         <w:tc>
@@ -267,11 +259,9 @@
             <w:pPr>
               <w:jc w:val="center"/>
             </w:pPr>
-            <w:proofErr w:type="spellStart"/>
             <w:r>
               <w:t>AuPRC</w:t>
             </w:r>
-            <w:proofErr w:type="spellEnd"/>
           </w:p>
         </w:tc>
         <w:tc>
@@ -299,11 +289,9 @@
             <w:pPr>
               <w:jc w:val="center"/>
             </w:pPr>
-            <w:proofErr w:type="spellStart"/>
             <w:r>
               <w:t>AuPRC</w:t>
             </w:r>
-            <w:proofErr w:type="spellEnd"/>
           </w:p>
         </w:tc>
         <w:tc>
@@ -335,13 +323,8 @@
             <w:pPr>
               <w:jc w:val="center"/>
             </w:pPr>
-            <w:proofErr w:type="spellStart"/>
-            <w:r>
-              <w:t>MaxLogits</w:t>
-            </w:r>
-            <w:proofErr w:type="spellEnd"/>
-            <w:r>
-              <w:t>(pre)</w:t>
+            <w:r>
+              <w:t>MaxLogits(pre)</w:t>
             </w:r>
           </w:p>
         </w:tc>
@@ -1006,28 +989,24 @@
             <w:pPr>
               <w:jc w:val="center"/>
             </w:pPr>
-            <w:proofErr w:type="spellStart"/>
             <w:r>
               <w:t>mIoU</w:t>
             </w:r>
-            <w:proofErr w:type="spellEnd"/>
-          </w:p>
-        </w:tc>
-        <w:tc>
-          <w:tcPr>
-            <w:tcW w:w="882" w:type="dxa"/>
-            <w:shd w:val="clear" w:color="auto" w:fill="B7D4EF" w:themeFill="text2" w:themeFillTint="33"/>
-            <w:vAlign w:val="center"/>
-          </w:tcPr>
-          <w:p>
-            <w:pPr>
-              <w:jc w:val="center"/>
-            </w:pPr>
-            <w:proofErr w:type="spellStart"/>
+          </w:p>
+        </w:tc>
+        <w:tc>
+          <w:tcPr>
+            <w:tcW w:w="882" w:type="dxa"/>
+            <w:shd w:val="clear" w:color="auto" w:fill="B7D4EF" w:themeFill="text2" w:themeFillTint="33"/>
+            <w:vAlign w:val="center"/>
+          </w:tcPr>
+          <w:p>
+            <w:pPr>
+              <w:jc w:val="center"/>
+            </w:pPr>
             <w:r>
               <w:t>AuPRC</w:t>
             </w:r>
-            <w:proofErr w:type="spellEnd"/>
           </w:p>
         </w:tc>
         <w:tc>
@@ -1055,11 +1034,9 @@
             <w:pPr>
               <w:jc w:val="center"/>
             </w:pPr>
-            <w:proofErr w:type="spellStart"/>
             <w:r>
               <w:t>AuPRC</w:t>
             </w:r>
-            <w:proofErr w:type="spellEnd"/>
           </w:p>
         </w:tc>
         <w:tc>
@@ -1087,11 +1064,9 @@
             <w:pPr>
               <w:jc w:val="center"/>
             </w:pPr>
-            <w:proofErr w:type="spellStart"/>
             <w:r>
               <w:t>AuPRC</w:t>
             </w:r>
-            <w:proofErr w:type="spellEnd"/>
           </w:p>
         </w:tc>
         <w:tc>
@@ -1119,11 +1094,9 @@
             <w:pPr>
               <w:jc w:val="center"/>
             </w:pPr>
-            <w:proofErr w:type="spellStart"/>
             <w:r>
               <w:t>AuPRC</w:t>
             </w:r>
-            <w:proofErr w:type="spellEnd"/>
           </w:p>
         </w:tc>
         <w:tc>
@@ -1151,11 +1124,9 @@
             <w:pPr>
               <w:jc w:val="center"/>
             </w:pPr>
-            <w:proofErr w:type="spellStart"/>
             <w:r>
               <w:t>AuPRC</w:t>
             </w:r>
-            <w:proofErr w:type="spellEnd"/>
           </w:p>
         </w:tc>
         <w:tc>
@@ -1187,13 +1158,8 @@
             <w:pPr>
               <w:jc w:val="center"/>
             </w:pPr>
-            <w:proofErr w:type="spellStart"/>
-            <w:r>
-              <w:t>Erf_net</w:t>
-            </w:r>
-            <w:proofErr w:type="spellEnd"/>
-            <w:r>
-              <w:t xml:space="preserve"> train(50)</w:t>
+            <w:r>
+              <w:t>Erf_net train(50)</w:t>
             </w:r>
           </w:p>
         </w:tc>
@@ -1365,13 +1331,8 @@
             <w:pPr>
               <w:jc w:val="center"/>
             </w:pPr>
-            <w:proofErr w:type="spellStart"/>
-            <w:r>
-              <w:t>Erf_net</w:t>
-            </w:r>
-            <w:proofErr w:type="spellEnd"/>
-            <w:r>
-              <w:t>(150)</w:t>
+            <w:r>
+              <w:t>Erf_net(150)</w:t>
             </w:r>
           </w:p>
         </w:tc>
@@ -1688,28 +1649,24 @@
             <w:pPr>
               <w:jc w:val="center"/>
             </w:pPr>
-            <w:proofErr w:type="spellStart"/>
             <w:r>
               <w:t>mIoU</w:t>
             </w:r>
-            <w:proofErr w:type="spellEnd"/>
-          </w:p>
-        </w:tc>
-        <w:tc>
-          <w:tcPr>
-            <w:tcW w:w="882" w:type="dxa"/>
-            <w:shd w:val="clear" w:color="auto" w:fill="B7D4EF" w:themeFill="text2" w:themeFillTint="33"/>
-            <w:vAlign w:val="center"/>
-          </w:tcPr>
-          <w:p>
-            <w:pPr>
-              <w:jc w:val="center"/>
-            </w:pPr>
-            <w:proofErr w:type="spellStart"/>
+          </w:p>
+        </w:tc>
+        <w:tc>
+          <w:tcPr>
+            <w:tcW w:w="882" w:type="dxa"/>
+            <w:shd w:val="clear" w:color="auto" w:fill="B7D4EF" w:themeFill="text2" w:themeFillTint="33"/>
+            <w:vAlign w:val="center"/>
+          </w:tcPr>
+          <w:p>
+            <w:pPr>
+              <w:jc w:val="center"/>
+            </w:pPr>
             <w:r>
               <w:t>AuPRC</w:t>
             </w:r>
-            <w:proofErr w:type="spellEnd"/>
           </w:p>
         </w:tc>
         <w:tc>
@@ -1737,11 +1694,9 @@
             <w:pPr>
               <w:jc w:val="center"/>
             </w:pPr>
-            <w:proofErr w:type="spellStart"/>
             <w:r>
               <w:t>AuPRC</w:t>
             </w:r>
-            <w:proofErr w:type="spellEnd"/>
           </w:p>
         </w:tc>
         <w:tc>
@@ -1769,11 +1724,9 @@
             <w:pPr>
               <w:jc w:val="center"/>
             </w:pPr>
-            <w:proofErr w:type="spellStart"/>
             <w:r>
               <w:t>AuPRC</w:t>
             </w:r>
-            <w:proofErr w:type="spellEnd"/>
           </w:p>
         </w:tc>
         <w:tc>
@@ -1801,11 +1754,9 @@
             <w:pPr>
               <w:jc w:val="center"/>
             </w:pPr>
-            <w:proofErr w:type="spellStart"/>
             <w:r>
               <w:t>AuPRC</w:t>
             </w:r>
-            <w:proofErr w:type="spellEnd"/>
           </w:p>
         </w:tc>
         <w:tc>
@@ -1833,11 +1784,9 @@
             <w:pPr>
               <w:jc w:val="center"/>
             </w:pPr>
-            <w:proofErr w:type="spellStart"/>
             <w:r>
               <w:t>AuPRC</w:t>
             </w:r>
-            <w:proofErr w:type="spellEnd"/>
           </w:p>
         </w:tc>
         <w:tc>
@@ -2189,28 +2138,24 @@
             <w:pPr>
               <w:jc w:val="center"/>
             </w:pPr>
-            <w:proofErr w:type="spellStart"/>
             <w:r>
               <w:t>mIoU</w:t>
             </w:r>
-            <w:proofErr w:type="spellEnd"/>
-          </w:p>
-        </w:tc>
-        <w:tc>
-          <w:tcPr>
-            <w:tcW w:w="882" w:type="dxa"/>
-            <w:shd w:val="clear" w:color="auto" w:fill="B7D4EF" w:themeFill="text2" w:themeFillTint="33"/>
-            <w:vAlign w:val="center"/>
-          </w:tcPr>
-          <w:p>
-            <w:pPr>
-              <w:jc w:val="center"/>
-            </w:pPr>
-            <w:proofErr w:type="spellStart"/>
+          </w:p>
+        </w:tc>
+        <w:tc>
+          <w:tcPr>
+            <w:tcW w:w="882" w:type="dxa"/>
+            <w:shd w:val="clear" w:color="auto" w:fill="B7D4EF" w:themeFill="text2" w:themeFillTint="33"/>
+            <w:vAlign w:val="center"/>
+          </w:tcPr>
+          <w:p>
+            <w:pPr>
+              <w:jc w:val="center"/>
+            </w:pPr>
             <w:r>
               <w:t>AuPRC</w:t>
             </w:r>
-            <w:proofErr w:type="spellEnd"/>
           </w:p>
         </w:tc>
         <w:tc>
@@ -2238,11 +2183,9 @@
             <w:pPr>
               <w:jc w:val="center"/>
             </w:pPr>
-            <w:proofErr w:type="spellStart"/>
             <w:r>
               <w:t>AuPRC</w:t>
             </w:r>
-            <w:proofErr w:type="spellEnd"/>
           </w:p>
         </w:tc>
         <w:tc>
@@ -2270,11 +2213,9 @@
             <w:pPr>
               <w:jc w:val="center"/>
             </w:pPr>
-            <w:proofErr w:type="spellStart"/>
             <w:r>
               <w:t>AuPRC</w:t>
             </w:r>
-            <w:proofErr w:type="spellEnd"/>
           </w:p>
         </w:tc>
         <w:tc>
@@ -2302,11 +2243,9 @@
             <w:pPr>
               <w:jc w:val="center"/>
             </w:pPr>
-            <w:proofErr w:type="spellStart"/>
             <w:r>
               <w:t>AuPRC</w:t>
             </w:r>
-            <w:proofErr w:type="spellEnd"/>
           </w:p>
         </w:tc>
         <w:tc>
@@ -2334,11 +2273,9 @@
             <w:pPr>
               <w:jc w:val="center"/>
             </w:pPr>
-            <w:proofErr w:type="spellStart"/>
             <w:r>
               <w:t>AuPRC</w:t>
             </w:r>
-            <w:proofErr w:type="spellEnd"/>
           </w:p>
         </w:tc>
         <w:tc>
@@ -2742,13 +2679,8 @@
             <w:pPr>
               <w:jc w:val="center"/>
             </w:pPr>
-            <w:proofErr w:type="spellStart"/>
-            <w:r>
-              <w:t>ERF_LogitNorm</w:t>
-            </w:r>
-            <w:proofErr w:type="spellEnd"/>
-            <w:r>
-              <w:t xml:space="preserve"> (200)</w:t>
+            <w:r>
+              <w:t>ERF_LogitNorm (200)</w:t>
             </w:r>
           </w:p>
         </w:tc>
@@ -2909,6 +2841,185 @@
                 <w:lang w:bidi="ar-EG"/>
               </w:rPr>
               <w:t>98.06</w:t>
+            </w:r>
+          </w:p>
+        </w:tc>
+      </w:tr>
+      <w:tr>
+        <w:trPr>
+          <w:trHeight w:val="550"/>
+        </w:trPr>
+        <w:tc>
+          <w:tcPr>
+            <w:tcW w:w="1688" w:type="dxa"/>
+            <w:vAlign w:val="center"/>
+          </w:tcPr>
+          <w:p>
+            <w:pPr>
+              <w:jc w:val="center"/>
+            </w:pPr>
+            <w:r>
+              <w:t>ERF_Max ISO (200)</w:t>
+            </w:r>
+          </w:p>
+        </w:tc>
+        <w:tc>
+          <w:tcPr>
+            <w:tcW w:w="931" w:type="dxa"/>
+            <w:vAlign w:val="center"/>
+          </w:tcPr>
+          <w:p>
+            <w:pPr>
+              <w:jc w:val="center"/>
+            </w:pPr>
+            <w:r>
+              <w:t>45.67%</w:t>
+            </w:r>
+          </w:p>
+        </w:tc>
+        <w:tc>
+          <w:tcPr>
+            <w:tcW w:w="882" w:type="dxa"/>
+            <w:vAlign w:val="center"/>
+          </w:tcPr>
+          <w:p>
+            <w:pPr>
+              <w:jc w:val="center"/>
+            </w:pPr>
+            <w:r>
+              <w:t>19.41</w:t>
+            </w:r>
+          </w:p>
+        </w:tc>
+        <w:tc>
+          <w:tcPr>
+            <w:tcW w:w="867" w:type="dxa"/>
+            <w:vAlign w:val="center"/>
+          </w:tcPr>
+          <w:p>
+            <w:pPr>
+              <w:jc w:val="center"/>
+            </w:pPr>
+            <w:r>
+              <w:t>97.59</w:t>
+            </w:r>
+          </w:p>
+        </w:tc>
+        <w:tc>
+          <w:tcPr>
+            <w:tcW w:w="882" w:type="dxa"/>
+            <w:vAlign w:val="center"/>
+          </w:tcPr>
+          <w:p>
+            <w:pPr>
+              <w:jc w:val="center"/>
+            </w:pPr>
+            <w:r>
+              <w:t>1.46</w:t>
+            </w:r>
+          </w:p>
+        </w:tc>
+        <w:tc>
+          <w:tcPr>
+            <w:tcW w:w="867" w:type="dxa"/>
+            <w:vAlign w:val="center"/>
+          </w:tcPr>
+          <w:p>
+            <w:pPr>
+              <w:jc w:val="center"/>
+            </w:pPr>
+            <w:r>
+              <w:t>89.69</w:t>
+            </w:r>
+          </w:p>
+        </w:tc>
+        <w:tc>
+          <w:tcPr>
+            <w:tcW w:w="882" w:type="dxa"/>
+            <w:vAlign w:val="center"/>
+          </w:tcPr>
+          <w:p>
+            <w:pPr>
+              <w:jc w:val="center"/>
+            </w:pPr>
+            <w:r>
+              <w:t>0.291</w:t>
+            </w:r>
+          </w:p>
+        </w:tc>
+        <w:tc>
+          <w:tcPr>
+            <w:tcW w:w="827" w:type="dxa"/>
+            <w:vAlign w:val="center"/>
+          </w:tcPr>
+          <w:p>
+            <w:pPr>
+              <w:jc w:val="center"/>
+            </w:pPr>
+            <w:r>
+              <w:t>95.69</w:t>
+            </w:r>
+          </w:p>
+        </w:tc>
+        <w:tc>
+          <w:tcPr>
+            <w:tcW w:w="882" w:type="dxa"/>
+            <w:vAlign w:val="center"/>
+          </w:tcPr>
+          <w:p>
+            <w:pPr>
+              <w:jc w:val="center"/>
+            </w:pPr>
+            <w:r>
+              <w:t>1.94</w:t>
+            </w:r>
+          </w:p>
+        </w:tc>
+        <w:tc>
+          <w:tcPr>
+            <w:tcW w:w="867" w:type="dxa"/>
+            <w:vAlign w:val="center"/>
+          </w:tcPr>
+          <w:p>
+            <w:pPr>
+              <w:jc w:val="center"/>
+            </w:pPr>
+            <w:r>
+              <w:t>95.62</w:t>
+            </w:r>
+          </w:p>
+        </w:tc>
+        <w:tc>
+          <w:tcPr>
+            <w:tcW w:w="882" w:type="dxa"/>
+            <w:vAlign w:val="center"/>
+          </w:tcPr>
+          <w:p>
+            <w:pPr>
+              <w:jc w:val="center"/>
+            </w:pPr>
+            <w:r>
+              <w:t>11.7</w:t>
+            </w:r>
+          </w:p>
+        </w:tc>
+        <w:tc>
+          <w:tcPr>
+            <w:tcW w:w="827" w:type="dxa"/>
+            <w:vAlign w:val="center"/>
+          </w:tcPr>
+          <w:p>
+            <w:pPr>
+              <w:jc w:val="center"/>
+              <w:rPr>
+                <w:lang w:bidi="ar-EG"/>
+              </w:rPr>
+            </w:pPr>
+            <w:r>
+              <w:rPr>
+                <w:lang w:bidi="ar-EG"/>
+              </w:rPr>
+              <w:t>98.81</w:t>
             </w:r>
           </w:p>
         </w:tc>

</xml_diff>